<commit_message>
Fix Paie tion Bug
</commit_message>
<xml_diff>
--- a/storage/Repartition.docx
+++ b/storage/Repartition.docx
@@ -775,7 +775,7 @@
                 <w:sz w:val="28"/>
                 <w:szCs w:val="28"/>
               </w:rPr>
-              <w:t>197</w:t>
+              <w:t>360</w:t>
             </w:r>
           </w:p>
         </w:tc>
@@ -801,7 +801,7 @@
                 <w:sz w:val="28"/>
                 <w:szCs w:val="28"/>
               </w:rPr>
-              <w:t>1 970 000,00</w:t>
+              <w:t>3 600 000,00</w:t>
             </w:r>
           </w:p>
         </w:tc>
@@ -830,7 +830,7 @@
                 <w:sz w:val="24"/>
                 <w:szCs w:val="24"/>
               </w:rPr>
-              <w:t>3 640 000,00</w:t>
+              <w:t>4 290 000,00</w:t>
             </w:r>
           </w:p>
         </w:tc>
@@ -910,7 +910,7 @@
                 <w:sz w:val="28"/>
                 <w:szCs w:val="28"/>
               </w:rPr>
-              <w:t>167</w:t>
+              <w:t>69</w:t>
             </w:r>
           </w:p>
         </w:tc>
@@ -936,7 +936,7 @@
                 <w:sz w:val="28"/>
                 <w:szCs w:val="28"/>
               </w:rPr>
-              <w:t>1 670 000,00</w:t>
+              <w:t>690 000,00</w:t>
             </w:r>
           </w:p>
         </w:tc>
@@ -1044,7 +1044,7 @@
                 <w:sz w:val="28"/>
                 <w:szCs w:val="28"/>
               </w:rPr>
-              <w:t>202</w:t>
+              <w:t>61</w:t>
             </w:r>
           </w:p>
         </w:tc>
@@ -1070,7 +1070,7 @@
                 <w:sz w:val="28"/>
                 <w:szCs w:val="28"/>
               </w:rPr>
-              <w:t>2 020 000,00</w:t>
+              <w:t>610 000,00</w:t>
             </w:r>
           </w:p>
         </w:tc>
@@ -1099,7 +1099,7 @@
                 <w:sz w:val="24"/>
                 <w:szCs w:val="24"/>
               </w:rPr>
-              <w:t>4 980 000,00</w:t>
+              <w:t>1 640 000,00</w:t>
             </w:r>
           </w:p>
         </w:tc>
@@ -1176,7 +1176,7 @@
                 <w:sz w:val="28"/>
                 <w:szCs w:val="28"/>
               </w:rPr>
-              <w:t>155</w:t>
+              <w:t>51</w:t>
             </w:r>
           </w:p>
         </w:tc>
@@ -1202,7 +1202,7 @@
                 <w:sz w:val="28"/>
                 <w:szCs w:val="28"/>
               </w:rPr>
-              <w:t>1 550 000,00</w:t>
+              <w:t>510 000,00</w:t>
             </w:r>
           </w:p>
         </w:tc>
@@ -1297,7 +1297,7 @@
                 <w:sz w:val="28"/>
                 <w:szCs w:val="28"/>
               </w:rPr>
-              <w:t>93</w:t>
+              <w:t>35</w:t>
             </w:r>
           </w:p>
         </w:tc>
@@ -1323,7 +1323,7 @@
                 <w:sz w:val="28"/>
                 <w:szCs w:val="28"/>
               </w:rPr>
-              <w:t>930 000,00</w:t>
+              <w:t>350 000,00</w:t>
             </w:r>
           </w:p>
         </w:tc>
@@ -1418,7 +1418,7 @@
                 <w:sz w:val="28"/>
                 <w:szCs w:val="28"/>
               </w:rPr>
-              <w:t>48</w:t>
+              <w:t>17</w:t>
             </w:r>
           </w:p>
         </w:tc>
@@ -1444,7 +1444,7 @@
                 <w:sz w:val="28"/>
                 <w:szCs w:val="28"/>
               </w:rPr>
-              <w:t>480 000,00</w:t>
+              <w:t>170 000,00</w:t>
             </w:r>
           </w:p>
         </w:tc>
@@ -1552,7 +1552,7 @@
                 <w:sz w:val="28"/>
                 <w:szCs w:val="28"/>
               </w:rPr>
-              <w:t>197</w:t>
+              <w:t>64</w:t>
             </w:r>
           </w:p>
         </w:tc>
@@ -1578,7 +1578,7 @@
                 <w:sz w:val="28"/>
                 <w:szCs w:val="28"/>
               </w:rPr>
-              <w:t>1 970 000,00</w:t>
+              <w:t>640 000,00</w:t>
             </w:r>
           </w:p>
         </w:tc>
@@ -1607,7 +1607,7 @@
                 <w:sz w:val="24"/>
                 <w:szCs w:val="24"/>
               </w:rPr>
-              <w:t>4 940 000,00</w:t>
+              <w:t>1 650 000,00</w:t>
             </w:r>
           </w:p>
         </w:tc>
@@ -1684,7 +1684,7 @@
                 <w:sz w:val="28"/>
                 <w:szCs w:val="28"/>
               </w:rPr>
-              <w:t>121</w:t>
+              <w:t>44</w:t>
             </w:r>
           </w:p>
         </w:tc>
@@ -1710,7 +1710,7 @@
                 <w:sz w:val="28"/>
                 <w:szCs w:val="28"/>
               </w:rPr>
-              <w:t>1 210 000,00</w:t>
+              <w:t>440 000,00</w:t>
             </w:r>
           </w:p>
         </w:tc>
@@ -1805,7 +1805,7 @@
                 <w:sz w:val="28"/>
                 <w:szCs w:val="28"/>
               </w:rPr>
-              <w:t>65</w:t>
+              <w:t>23</w:t>
             </w:r>
           </w:p>
         </w:tc>
@@ -1831,7 +1831,7 @@
                 <w:sz w:val="28"/>
                 <w:szCs w:val="28"/>
               </w:rPr>
-              <w:t>650 000,00</w:t>
+              <w:t>230 000,00</w:t>
             </w:r>
           </w:p>
         </w:tc>
@@ -1926,7 +1926,7 @@
                 <w:sz w:val="28"/>
                 <w:szCs w:val="28"/>
               </w:rPr>
-              <w:t>48</w:t>
+              <w:t>16</w:t>
             </w:r>
           </w:p>
         </w:tc>
@@ -1952,7 +1952,7 @@
                 <w:sz w:val="28"/>
                 <w:szCs w:val="28"/>
               </w:rPr>
-              <w:t>480 000,00</w:t>
+              <w:t>160 000,00</w:t>
             </w:r>
           </w:p>
         </w:tc>
@@ -2047,7 +2047,7 @@
                 <w:sz w:val="28"/>
                 <w:szCs w:val="28"/>
               </w:rPr>
-              <w:t>63</w:t>
+              <w:t>18</w:t>
             </w:r>
           </w:p>
         </w:tc>
@@ -2073,7 +2073,7 @@
                 <w:sz w:val="28"/>
                 <w:szCs w:val="28"/>
               </w:rPr>
-              <w:t>630 000,00</w:t>
+              <w:t>180 000,00</w:t>
             </w:r>
           </w:p>
         </w:tc>
@@ -2180,7 +2180,7 @@
                 <w:sz w:val="28"/>
                 <w:szCs w:val="28"/>
               </w:rPr>
-              <w:t>361</w:t>
+              <w:t>134</w:t>
             </w:r>
           </w:p>
         </w:tc>
@@ -2206,7 +2206,7 @@
                 <w:sz w:val="28"/>
                 <w:szCs w:val="28"/>
               </w:rPr>
-              <w:t>3 610 000,00</w:t>
+              <w:t>1 340 000,00</w:t>
             </w:r>
           </w:p>
         </w:tc>
@@ -2235,7 +2235,7 @@
                 <w:sz w:val="24"/>
                 <w:szCs w:val="24"/>
               </w:rPr>
-              <w:t>4 750 000,00</w:t>
+              <w:t>1 700 000,00</w:t>
             </w:r>
           </w:p>
         </w:tc>
@@ -2312,7 +2312,7 @@
                 <w:sz w:val="28"/>
                 <w:szCs w:val="28"/>
               </w:rPr>
-              <w:t>29</w:t>
+              <w:t>13</w:t>
             </w:r>
           </w:p>
         </w:tc>
@@ -2338,7 +2338,7 @@
                 <w:sz w:val="28"/>
                 <w:szCs w:val="28"/>
               </w:rPr>
-              <w:t>290 000,00</w:t>
+              <w:t>130 000,00</w:t>
             </w:r>
           </w:p>
         </w:tc>
@@ -2433,7 +2433,7 @@
                 <w:sz w:val="28"/>
                 <w:szCs w:val="28"/>
               </w:rPr>
-              <w:t>44</w:t>
+              <w:t>14</w:t>
             </w:r>
           </w:p>
         </w:tc>
@@ -2459,7 +2459,7 @@
                 <w:sz w:val="28"/>
                 <w:szCs w:val="28"/>
               </w:rPr>
-              <w:t>440 000,00</w:t>
+              <w:t>140 000,00</w:t>
             </w:r>
           </w:p>
         </w:tc>
@@ -2554,7 +2554,7 @@
                 <w:sz w:val="28"/>
                 <w:szCs w:val="28"/>
               </w:rPr>
-              <w:t>41</w:t>
+              <w:t>9</w:t>
             </w:r>
           </w:p>
         </w:tc>
@@ -2580,7 +2580,7 @@
                 <w:sz w:val="28"/>
                 <w:szCs w:val="28"/>
               </w:rPr>
-              <w:t>410 000,00</w:t>
+              <w:t>90 000,00</w:t>
             </w:r>
           </w:p>
         </w:tc>
@@ -2687,7 +2687,7 @@
                 <w:sz w:val="28"/>
                 <w:szCs w:val="28"/>
               </w:rPr>
-              <w:t>166</w:t>
+              <w:t>68</w:t>
             </w:r>
           </w:p>
         </w:tc>
@@ -2713,7 +2713,7 @@
                 <w:sz w:val="28"/>
                 <w:szCs w:val="28"/>
               </w:rPr>
-              <w:t>1 660 000,00</w:t>
+              <w:t>680 000,00</w:t>
             </w:r>
           </w:p>
         </w:tc>
@@ -2742,7 +2742,7 @@
                 <w:sz w:val="24"/>
                 <w:szCs w:val="24"/>
               </w:rPr>
-              <w:t>3 970 000,00</w:t>
+              <w:t>1 410 000,00</w:t>
             </w:r>
           </w:p>
         </w:tc>
@@ -2821,7 +2821,7 @@
                 <w:sz w:val="28"/>
                 <w:szCs w:val="28"/>
               </w:rPr>
-              <w:t>27</w:t>
+              <w:t>8</w:t>
             </w:r>
           </w:p>
         </w:tc>
@@ -2847,7 +2847,7 @@
                 <w:sz w:val="28"/>
                 <w:szCs w:val="28"/>
               </w:rPr>
-              <w:t>270 000,00</w:t>
+              <w:t>80 000,00</w:t>
             </w:r>
           </w:p>
         </w:tc>
@@ -2946,7 +2946,7 @@
                 <w:sz w:val="28"/>
                 <w:szCs w:val="28"/>
               </w:rPr>
-              <w:t>103</w:t>
+              <w:t>37</w:t>
             </w:r>
           </w:p>
         </w:tc>
@@ -2972,7 +2972,7 @@
                 <w:sz w:val="28"/>
                 <w:szCs w:val="28"/>
               </w:rPr>
-              <w:t>1 030 000,00</w:t>
+              <w:t>370 000,00</w:t>
             </w:r>
           </w:p>
         </w:tc>
@@ -3071,7 +3071,7 @@
                 <w:sz w:val="28"/>
                 <w:szCs w:val="28"/>
               </w:rPr>
-              <w:t>101</w:t>
+              <w:t>28</w:t>
             </w:r>
           </w:p>
         </w:tc>
@@ -3097,7 +3097,7 @@
                 <w:sz w:val="28"/>
                 <w:szCs w:val="28"/>
               </w:rPr>
-              <w:t>1 010 000,00</w:t>
+              <w:t>280 000,00</w:t>
             </w:r>
           </w:p>
         </w:tc>
@@ -3217,7 +3217,7 @@
                 <w:sz w:val="28"/>
                 <w:szCs w:val="28"/>
               </w:rPr>
-              <w:t>94</w:t>
+              <w:t>27</w:t>
             </w:r>
           </w:p>
         </w:tc>
@@ -3243,7 +3243,7 @@
                 <w:sz w:val="28"/>
                 <w:szCs w:val="28"/>
               </w:rPr>
-              <w:t>940 000,00</w:t>
+              <w:t>270 000,00</w:t>
             </w:r>
           </w:p>
         </w:tc>
@@ -3272,7 +3272,7 @@
                 <w:sz w:val="24"/>
                 <w:szCs w:val="24"/>
               </w:rPr>
-              <w:t>3 780 000,00</w:t>
+              <w:t>1 100 000,00</w:t>
             </w:r>
           </w:p>
         </w:tc>
@@ -3351,7 +3351,7 @@
                 <w:sz w:val="28"/>
                 <w:szCs w:val="28"/>
               </w:rPr>
-              <w:t>133</w:t>
+              <w:t>44</w:t>
             </w:r>
           </w:p>
         </w:tc>
@@ -3377,7 +3377,7 @@
                 <w:sz w:val="28"/>
                 <w:szCs w:val="28"/>
               </w:rPr>
-              <w:t>1 330 000,00</w:t>
+              <w:t>440 000,00</w:t>
             </w:r>
           </w:p>
         </w:tc>
@@ -3474,7 +3474,7 @@
                 <w:sz w:val="28"/>
                 <w:szCs w:val="28"/>
               </w:rPr>
-              <w:t>94</w:t>
+              <w:t>23</w:t>
             </w:r>
           </w:p>
         </w:tc>
@@ -3500,7 +3500,7 @@
                 <w:sz w:val="28"/>
                 <w:szCs w:val="28"/>
               </w:rPr>
-              <w:t>940 000,00</w:t>
+              <w:t>230 000,00</w:t>
             </w:r>
           </w:p>
         </w:tc>
@@ -3597,7 +3597,7 @@
                 <w:sz w:val="28"/>
                 <w:szCs w:val="28"/>
               </w:rPr>
-              <w:t>57</w:t>
+              <w:t>16</w:t>
             </w:r>
           </w:p>
         </w:tc>
@@ -3623,7 +3623,7 @@
                 <w:sz w:val="28"/>
                 <w:szCs w:val="28"/>
               </w:rPr>
-              <w:t>570 000,00</w:t>
+              <w:t>160 000,00</w:t>
             </w:r>
           </w:p>
         </w:tc>
@@ -3703,7 +3703,7 @@
                 <w:sz w:val="28"/>
                 <w:szCs w:val="28"/>
               </w:rPr>
-              <w:t>2606</w:t>
+              <w:t>1179</w:t>
             </w:r>
           </w:p>
         </w:tc>
@@ -3729,7 +3729,7 @@
                 <w:sz w:val="28"/>
                 <w:szCs w:val="28"/>
               </w:rPr>
-              <w:t>26 060 000,00</w:t>
+              <w:t>11 790 000,00</w:t>
             </w:r>
           </w:p>
         </w:tc>
@@ -3755,7 +3755,7 @@
                 <w:sz w:val="28"/>
                 <w:szCs w:val="28"/>
               </w:rPr>
-              <w:t>26 060 000,00</w:t>
+              <w:t>11 790 000,00</w:t>
             </w:r>
           </w:p>
         </w:tc>
@@ -4048,7 +4048,7 @@
                 <w:sz w:val="28"/>
                 <w:szCs w:val="28"/>
               </w:rPr>
-              <w:t>479</w:t>
+              <w:t>162</w:t>
             </w:r>
           </w:p>
         </w:tc>
@@ -4074,7 +4074,7 @@
                 <w:sz w:val="28"/>
                 <w:szCs w:val="28"/>
               </w:rPr>
-              <w:t>4 790 000,00</w:t>
+              <w:t>1 620 000,00</w:t>
             </w:r>
           </w:p>
         </w:tc>
@@ -4103,7 +4103,7 @@
                 <w:sz w:val="24"/>
                 <w:szCs w:val="24"/>
               </w:rPr>
-              <w:t>6 170 000,00</w:t>
+              <w:t>2 070 000,00</w:t>
             </w:r>
           </w:p>
         </w:tc>
@@ -4181,7 +4181,7 @@
                 <w:sz w:val="28"/>
                 <w:szCs w:val="28"/>
               </w:rPr>
-              <w:t>84</w:t>
+              <w:t>25</w:t>
             </w:r>
           </w:p>
         </w:tc>
@@ -4207,7 +4207,7 @@
                 <w:sz w:val="28"/>
                 <w:szCs w:val="28"/>
               </w:rPr>
-              <w:t>840 000,00</w:t>
+              <w:t>250 000,00</w:t>
             </w:r>
           </w:p>
         </w:tc>
@@ -4303,7 +4303,7 @@
                 <w:sz w:val="28"/>
                 <w:szCs w:val="28"/>
               </w:rPr>
-              <w:t>54</w:t>
+              <w:t>20</w:t>
             </w:r>
           </w:p>
         </w:tc>
@@ -4329,7 +4329,7 @@
                 <w:sz w:val="28"/>
                 <w:szCs w:val="28"/>
               </w:rPr>
-              <w:t>540 000,00</w:t>
+              <w:t>200 000,00</w:t>
             </w:r>
           </w:p>
         </w:tc>
@@ -4440,7 +4440,7 @@
                 <w:sz w:val="26"/>
                 <w:szCs w:val="26"/>
               </w:rPr>
-              <w:t>209</w:t>
+              <w:t>95</w:t>
             </w:r>
           </w:p>
         </w:tc>
@@ -4466,7 +4466,7 @@
                 <w:sz w:val="26"/>
                 <w:szCs w:val="26"/>
               </w:rPr>
-              <w:t>2 090 000,00</w:t>
+              <w:t>950 000,00</w:t>
             </w:r>
           </w:p>
         </w:tc>
@@ -4495,7 +4495,7 @@
                 <w:sz w:val="24"/>
                 <w:szCs w:val="24"/>
               </w:rPr>
-              <w:t>2 800 000,00</w:t>
+              <w:t>1 130 000,00</w:t>
             </w:r>
           </w:p>
         </w:tc>
@@ -4572,7 +4572,7 @@
                 <w:sz w:val="26"/>
                 <w:szCs w:val="26"/>
               </w:rPr>
-              <w:t>71</w:t>
+              <w:t>18</w:t>
             </w:r>
           </w:p>
         </w:tc>
@@ -4598,7 +4598,7 @@
                 <w:sz w:val="26"/>
                 <w:szCs w:val="26"/>
               </w:rPr>
-              <w:t>710 000,00</w:t>
+              <w:t>180 000,00</w:t>
             </w:r>
           </w:p>
         </w:tc>
@@ -4678,7 +4678,7 @@
                 <w:sz w:val="28"/>
                 <w:szCs w:val="28"/>
               </w:rPr>
-              <w:t>897</w:t>
+              <w:t>320</w:t>
             </w:r>
           </w:p>
         </w:tc>
@@ -4704,7 +4704,7 @@
                 <w:sz w:val="28"/>
                 <w:szCs w:val="28"/>
               </w:rPr>
-              <w:t>8 970 000,00</w:t>
+              <w:t>3 200 000,00</w:t>
             </w:r>
           </w:p>
         </w:tc>
@@ -4730,7 +4730,7 @@
                 <w:sz w:val="28"/>
                 <w:szCs w:val="28"/>
               </w:rPr>
-              <w:t>8 970 000,00</w:t>
+              <w:t>3 200 000,00</w:t>
             </w:r>
           </w:p>
         </w:tc>
@@ -4795,7 +4795,7 @@
                 <w:sz w:val="28"/>
                 <w:szCs w:val="28"/>
               </w:rPr>
-              <w:t>3503</w:t>
+              <w:t>1499</w:t>
             </w:r>
           </w:p>
         </w:tc>
@@ -4821,7 +4821,7 @@
                 <w:sz w:val="28"/>
                 <w:szCs w:val="28"/>
               </w:rPr>
-              <w:t>35 030 000,00</w:t>
+              <w:t>14 990 000,00</w:t>
             </w:r>
           </w:p>
         </w:tc>
@@ -4847,7 +4847,7 @@
                 <w:sz w:val="28"/>
                 <w:szCs w:val="28"/>
               </w:rPr>
-              <w:t>35 030 000,00</w:t>
+              <w:t>14 990 000,00</w:t>
             </w:r>
           </w:p>
         </w:tc>
@@ -4887,7 +4887,7 @@
           <w:sz w:val="28"/>
           <w:szCs w:val="28"/>
         </w:rPr>
-        <w:t>واحد وأربعون مليون وتسعمئة ألف</w:t>
+        <w:t>أربعة عشر مليون وتسعمئة وتسعون ألف</w:t>
       </w:r>
       <w:r>
         <w:rPr>

</xml_diff>